<commit_message>
Borrar posts como mod (backend)
</commit_message>
<xml_diff>
--- a/Documentacion/Sprint5/UserStories/CM-41.docx
+++ b/Documentacion/Sprint5/UserStories/CM-41.docx
@@ -78,7 +78,14 @@
                 <w:sz w:val="28"/>
                 <w:szCs w:val="28"/>
               </w:rPr>
-              <w:t xml:space="preserve"> quiera</w:t>
+              <w:t xml:space="preserve"> quier</w:t>
+            </w:r>
+            <w:r>
+              <w:rPr>
+                <w:sz w:val="28"/>
+                <w:szCs w:val="28"/>
+              </w:rPr>
+              <w:t>o</w:t>
             </w:r>
             <w:r>
               <w:rPr>
@@ -250,7 +257,7 @@
           </w:tcPr>
           <w:p>
             <w:pPr>
-              <w:pStyle w:val="Prrafodelista"/>
+              <w:pStyle w:val="ListParagraph"/>
               <w:numPr>
                 <w:ilvl w:val="0"/>
                 <w:numId w:val="3"/>
@@ -270,19 +277,7 @@
               <w:rPr>
                 <w:color w:val="000000"/>
               </w:rPr>
-              <w:t xml:space="preserve">recibir un mensaje con notificación </w:t>
-            </w:r>
-            <w:r>
-              <w:rPr>
-                <w:color w:val="000000"/>
-              </w:rPr>
-              <w:t>activada</w:t>
-            </w:r>
-            <w:r>
-              <w:rPr>
-                <w:color w:val="000000"/>
-              </w:rPr>
-              <w:t xml:space="preserve"> de mensaje y llega notificación</w:t>
+              <w:t>recibir un mensaje con notificación activada de mensaje y llega notificación</w:t>
             </w:r>
             <w:r>
               <w:rPr>
@@ -293,7 +288,7 @@
           </w:p>
           <w:p>
             <w:pPr>
-              <w:pStyle w:val="Prrafodelista"/>
+              <w:pStyle w:val="ListParagraph"/>
               <w:numPr>
                 <w:ilvl w:val="0"/>
                 <w:numId w:val="3"/>
@@ -313,24 +308,12 @@
               <w:rPr>
                 <w:color w:val="000000"/>
               </w:rPr>
-              <w:t>recibir un mensaje con notificación desactivada de mensaje y no llega notificación (</w:t>
-            </w:r>
-            <w:r>
-              <w:rPr>
-                <w:color w:val="000000"/>
-              </w:rPr>
-              <w:t>PASA</w:t>
-            </w:r>
-            <w:r>
-              <w:rPr>
-                <w:color w:val="000000"/>
-              </w:rPr>
-              <w:t>)</w:t>
+              <w:t>recibir un mensaje con notificación desactivada de mensaje y no llega notificación (PASA)</w:t>
             </w:r>
           </w:p>
           <w:p>
             <w:pPr>
-              <w:pStyle w:val="Prrafodelista"/>
+              <w:pStyle w:val="ListParagraph"/>
               <w:numPr>
                 <w:ilvl w:val="0"/>
                 <w:numId w:val="3"/>
@@ -350,36 +333,12 @@
               <w:rPr>
                 <w:color w:val="000000"/>
               </w:rPr>
-              <w:t>recibir un mensaje con notificación</w:t>
-            </w:r>
-            <w:r>
-              <w:rPr>
-                <w:color w:val="000000"/>
-              </w:rPr>
-              <w:t xml:space="preserve"> </w:t>
-            </w:r>
-            <w:r>
-              <w:rPr>
-                <w:color w:val="000000"/>
-              </w:rPr>
-              <w:t xml:space="preserve">activada de </w:t>
-            </w:r>
-            <w:r>
-              <w:rPr>
-                <w:color w:val="000000"/>
-              </w:rPr>
-              <w:t>comentario en post</w:t>
-            </w:r>
-            <w:r>
-              <w:rPr>
-                <w:color w:val="000000"/>
-              </w:rPr>
-              <w:t xml:space="preserve"> y llega notificación (PASA)</w:t>
+              <w:t>recibir un mensaje con notificación activada de comentario en post y llega notificación (PASA)</w:t>
             </w:r>
           </w:p>
           <w:p>
             <w:pPr>
-              <w:pStyle w:val="Prrafodelista"/>
+              <w:pStyle w:val="ListParagraph"/>
               <w:numPr>
                 <w:ilvl w:val="0"/>
                 <w:numId w:val="3"/>
@@ -399,24 +358,12 @@
               <w:rPr>
                 <w:color w:val="000000"/>
               </w:rPr>
-              <w:t>recibir un mensaje con notificación</w:t>
-            </w:r>
-            <w:r>
-              <w:rPr>
-                <w:color w:val="000000"/>
-              </w:rPr>
-              <w:t xml:space="preserve"> </w:t>
-            </w:r>
-            <w:r>
-              <w:rPr>
-                <w:color w:val="000000"/>
-              </w:rPr>
-              <w:t>desactivada de comentario en post y no llega notificación (PASA)</w:t>
+              <w:t>recibir un mensaje con notificación desactivada de comentario en post y no llega notificación (PASA)</w:t>
             </w:r>
           </w:p>
           <w:p>
             <w:pPr>
-              <w:pStyle w:val="Prrafodelista"/>
+              <w:pStyle w:val="ListParagraph"/>
               <w:numPr>
                 <w:ilvl w:val="0"/>
                 <w:numId w:val="3"/>
@@ -436,36 +383,12 @@
               <w:rPr>
                 <w:color w:val="000000"/>
               </w:rPr>
-              <w:t xml:space="preserve">recibir un mensaje con notificación </w:t>
-            </w:r>
-            <w:r>
-              <w:rPr>
-                <w:color w:val="000000"/>
-              </w:rPr>
-              <w:t>activada de</w:t>
-            </w:r>
-            <w:r>
-              <w:rPr>
-                <w:color w:val="000000"/>
-              </w:rPr>
-              <w:t xml:space="preserve"> </w:t>
-            </w:r>
-            <w:r>
-              <w:rPr>
-                <w:color w:val="000000"/>
-              </w:rPr>
-              <w:t>valoración</w:t>
-            </w:r>
-            <w:r>
-              <w:rPr>
-                <w:color w:val="000000"/>
-              </w:rPr>
-              <w:t xml:space="preserve"> y llega notificación (PASA)</w:t>
+              <w:t>recibir un mensaje con notificación activada de valoración y llega notificación (PASA)</w:t>
             </w:r>
           </w:p>
           <w:p>
             <w:pPr>
-              <w:pStyle w:val="Prrafodelista"/>
+              <w:pStyle w:val="ListParagraph"/>
               <w:numPr>
                 <w:ilvl w:val="0"/>
                 <w:numId w:val="3"/>
@@ -485,31 +408,7 @@
               <w:rPr>
                 <w:color w:val="000000"/>
               </w:rPr>
-              <w:t xml:space="preserve">recibir un mensaje con notificación </w:t>
-            </w:r>
-            <w:r>
-              <w:rPr>
-                <w:color w:val="000000"/>
-              </w:rPr>
-              <w:t>desactivada de</w:t>
-            </w:r>
-            <w:r>
-              <w:rPr>
-                <w:color w:val="000000"/>
-              </w:rPr>
-              <w:t xml:space="preserve"> </w:t>
-            </w:r>
-            <w:r>
-              <w:rPr>
-                <w:color w:val="000000"/>
-              </w:rPr>
-              <w:t>valoración</w:t>
-            </w:r>
-            <w:r>
-              <w:rPr>
-                <w:color w:val="000000"/>
-              </w:rPr>
-              <w:t xml:space="preserve"> y no llega notificación (PASA)</w:t>
+              <w:t>recibir un mensaje con notificación desactivada de valoración y no llega notificación (PASA)</w:t>
             </w:r>
           </w:p>
         </w:tc>
@@ -1294,11 +1193,11 @@
       <w14:ligatures w14:val="none"/>
     </w:rPr>
   </w:style>
-  <w:style w:type="paragraph" w:styleId="Ttulo1">
+  <w:style w:type="paragraph" w:styleId="Heading1">
     <w:name w:val="heading 1"/>
     <w:basedOn w:val="Normal"/>
     <w:next w:val="Normal"/>
-    <w:link w:val="Ttulo1Car"/>
+    <w:link w:val="Heading1Char"/>
     <w:uiPriority w:val="9"/>
     <w:qFormat/>
     <w:rsid w:val="00165ACA"/>
@@ -1315,11 +1214,11 @@
       <w:szCs w:val="40"/>
     </w:rPr>
   </w:style>
-  <w:style w:type="paragraph" w:styleId="Ttulo2">
+  <w:style w:type="paragraph" w:styleId="Heading2">
     <w:name w:val="heading 2"/>
     <w:basedOn w:val="Normal"/>
     <w:next w:val="Normal"/>
-    <w:link w:val="Ttulo2Car"/>
+    <w:link w:val="Heading2Char"/>
     <w:uiPriority w:val="9"/>
     <w:semiHidden/>
     <w:unhideWhenUsed/>
@@ -1338,11 +1237,11 @@
       <w:szCs w:val="32"/>
     </w:rPr>
   </w:style>
-  <w:style w:type="paragraph" w:styleId="Ttulo3">
+  <w:style w:type="paragraph" w:styleId="Heading3">
     <w:name w:val="heading 3"/>
     <w:basedOn w:val="Normal"/>
     <w:next w:val="Normal"/>
-    <w:link w:val="Ttulo3Car"/>
+    <w:link w:val="Heading3Char"/>
     <w:uiPriority w:val="9"/>
     <w:semiHidden/>
     <w:unhideWhenUsed/>
@@ -1361,11 +1260,11 @@
       <w:szCs w:val="28"/>
     </w:rPr>
   </w:style>
-  <w:style w:type="paragraph" w:styleId="Ttulo4">
+  <w:style w:type="paragraph" w:styleId="Heading4">
     <w:name w:val="heading 4"/>
     <w:basedOn w:val="Normal"/>
     <w:next w:val="Normal"/>
-    <w:link w:val="Ttulo4Car"/>
+    <w:link w:val="Heading4Char"/>
     <w:uiPriority w:val="9"/>
     <w:semiHidden/>
     <w:unhideWhenUsed/>
@@ -1384,11 +1283,11 @@
       <w:color w:val="0F4761" w:themeColor="accent1" w:themeShade="BF"/>
     </w:rPr>
   </w:style>
-  <w:style w:type="paragraph" w:styleId="Ttulo5">
+  <w:style w:type="paragraph" w:styleId="Heading5">
     <w:name w:val="heading 5"/>
     <w:basedOn w:val="Normal"/>
     <w:next w:val="Normal"/>
-    <w:link w:val="Ttulo5Car"/>
+    <w:link w:val="Heading5Char"/>
     <w:uiPriority w:val="9"/>
     <w:semiHidden/>
     <w:unhideWhenUsed/>
@@ -1405,11 +1304,11 @@
       <w:color w:val="0F4761" w:themeColor="accent1" w:themeShade="BF"/>
     </w:rPr>
   </w:style>
-  <w:style w:type="paragraph" w:styleId="Ttulo6">
+  <w:style w:type="paragraph" w:styleId="Heading6">
     <w:name w:val="heading 6"/>
     <w:basedOn w:val="Normal"/>
     <w:next w:val="Normal"/>
-    <w:link w:val="Ttulo6Car"/>
+    <w:link w:val="Heading6Char"/>
     <w:uiPriority w:val="9"/>
     <w:semiHidden/>
     <w:unhideWhenUsed/>
@@ -1428,11 +1327,11 @@
       <w:color w:val="595959" w:themeColor="text1" w:themeTint="A6"/>
     </w:rPr>
   </w:style>
-  <w:style w:type="paragraph" w:styleId="Ttulo7">
+  <w:style w:type="paragraph" w:styleId="Heading7">
     <w:name w:val="heading 7"/>
     <w:basedOn w:val="Normal"/>
     <w:next w:val="Normal"/>
-    <w:link w:val="Ttulo7Car"/>
+    <w:link w:val="Heading7Char"/>
     <w:uiPriority w:val="9"/>
     <w:semiHidden/>
     <w:unhideWhenUsed/>
@@ -1449,11 +1348,11 @@
       <w:color w:val="595959" w:themeColor="text1" w:themeTint="A6"/>
     </w:rPr>
   </w:style>
-  <w:style w:type="paragraph" w:styleId="Ttulo8">
+  <w:style w:type="paragraph" w:styleId="Heading8">
     <w:name w:val="heading 8"/>
     <w:basedOn w:val="Normal"/>
     <w:next w:val="Normal"/>
-    <w:link w:val="Ttulo8Car"/>
+    <w:link w:val="Heading8Char"/>
     <w:uiPriority w:val="9"/>
     <w:semiHidden/>
     <w:unhideWhenUsed/>
@@ -1471,11 +1370,11 @@
       <w:color w:val="272727" w:themeColor="text1" w:themeTint="D8"/>
     </w:rPr>
   </w:style>
-  <w:style w:type="paragraph" w:styleId="Ttulo9">
+  <w:style w:type="paragraph" w:styleId="Heading9">
     <w:name w:val="heading 9"/>
     <w:basedOn w:val="Normal"/>
     <w:next w:val="Normal"/>
-    <w:link w:val="Ttulo9Car"/>
+    <w:link w:val="Heading9Char"/>
     <w:uiPriority w:val="9"/>
     <w:semiHidden/>
     <w:unhideWhenUsed/>
@@ -1491,13 +1390,13 @@
       <w:color w:val="272727" w:themeColor="text1" w:themeTint="D8"/>
     </w:rPr>
   </w:style>
-  <w:style w:type="character" w:default="1" w:styleId="Fuentedeprrafopredeter">
+  <w:style w:type="character" w:default="1" w:styleId="DefaultParagraphFont">
     <w:name w:val="Default Paragraph Font"/>
     <w:uiPriority w:val="1"/>
     <w:semiHidden/>
     <w:unhideWhenUsed/>
   </w:style>
-  <w:style w:type="table" w:default="1" w:styleId="Tablanormal">
+  <w:style w:type="table" w:default="1" w:styleId="TableNormal">
     <w:name w:val="Normal Table"/>
     <w:uiPriority w:val="99"/>
     <w:semiHidden/>
@@ -1512,16 +1411,16 @@
       </w:tblCellMar>
     </w:tblPr>
   </w:style>
-  <w:style w:type="numbering" w:default="1" w:styleId="Sinlista">
+  <w:style w:type="numbering" w:default="1" w:styleId="NoList">
     <w:name w:val="No List"/>
     <w:uiPriority w:val="99"/>
     <w:semiHidden/>
     <w:unhideWhenUsed/>
   </w:style>
-  <w:style w:type="character" w:customStyle="1" w:styleId="Ttulo1Car">
-    <w:name w:val="Título 1 Car"/>
-    <w:basedOn w:val="Fuentedeprrafopredeter"/>
-    <w:link w:val="Ttulo1"/>
+  <w:style w:type="character" w:customStyle="1" w:styleId="Heading1Char">
+    <w:name w:val="Heading 1 Char"/>
+    <w:basedOn w:val="DefaultParagraphFont"/>
+    <w:link w:val="Heading1"/>
     <w:uiPriority w:val="9"/>
     <w:rsid w:val="00165ACA"/>
     <w:rPr>
@@ -1531,10 +1430,10 @@
       <w:szCs w:val="40"/>
     </w:rPr>
   </w:style>
-  <w:style w:type="character" w:customStyle="1" w:styleId="Ttulo2Car">
-    <w:name w:val="Título 2 Car"/>
-    <w:basedOn w:val="Fuentedeprrafopredeter"/>
-    <w:link w:val="Ttulo2"/>
+  <w:style w:type="character" w:customStyle="1" w:styleId="Heading2Char">
+    <w:name w:val="Heading 2 Char"/>
+    <w:basedOn w:val="DefaultParagraphFont"/>
+    <w:link w:val="Heading2"/>
     <w:uiPriority w:val="9"/>
     <w:semiHidden/>
     <w:rsid w:val="00165ACA"/>
@@ -1545,10 +1444,10 @@
       <w:szCs w:val="32"/>
     </w:rPr>
   </w:style>
-  <w:style w:type="character" w:customStyle="1" w:styleId="Ttulo3Car">
-    <w:name w:val="Título 3 Car"/>
-    <w:basedOn w:val="Fuentedeprrafopredeter"/>
-    <w:link w:val="Ttulo3"/>
+  <w:style w:type="character" w:customStyle="1" w:styleId="Heading3Char">
+    <w:name w:val="Heading 3 Char"/>
+    <w:basedOn w:val="DefaultParagraphFont"/>
+    <w:link w:val="Heading3"/>
     <w:uiPriority w:val="9"/>
     <w:semiHidden/>
     <w:rsid w:val="00165ACA"/>
@@ -1559,10 +1458,10 @@
       <w:szCs w:val="28"/>
     </w:rPr>
   </w:style>
-  <w:style w:type="character" w:customStyle="1" w:styleId="Ttulo4Car">
-    <w:name w:val="Título 4 Car"/>
-    <w:basedOn w:val="Fuentedeprrafopredeter"/>
-    <w:link w:val="Ttulo4"/>
+  <w:style w:type="character" w:customStyle="1" w:styleId="Heading4Char">
+    <w:name w:val="Heading 4 Char"/>
+    <w:basedOn w:val="DefaultParagraphFont"/>
+    <w:link w:val="Heading4"/>
     <w:uiPriority w:val="9"/>
     <w:semiHidden/>
     <w:rsid w:val="00165ACA"/>
@@ -1573,10 +1472,10 @@
       <w:color w:val="0F4761" w:themeColor="accent1" w:themeShade="BF"/>
     </w:rPr>
   </w:style>
-  <w:style w:type="character" w:customStyle="1" w:styleId="Ttulo5Car">
-    <w:name w:val="Título 5 Car"/>
-    <w:basedOn w:val="Fuentedeprrafopredeter"/>
-    <w:link w:val="Ttulo5"/>
+  <w:style w:type="character" w:customStyle="1" w:styleId="Heading5Char">
+    <w:name w:val="Heading 5 Char"/>
+    <w:basedOn w:val="DefaultParagraphFont"/>
+    <w:link w:val="Heading5"/>
     <w:uiPriority w:val="9"/>
     <w:semiHidden/>
     <w:rsid w:val="00165ACA"/>
@@ -1585,10 +1484,10 @@
       <w:color w:val="0F4761" w:themeColor="accent1" w:themeShade="BF"/>
     </w:rPr>
   </w:style>
-  <w:style w:type="character" w:customStyle="1" w:styleId="Ttulo6Car">
-    <w:name w:val="Título 6 Car"/>
-    <w:basedOn w:val="Fuentedeprrafopredeter"/>
-    <w:link w:val="Ttulo6"/>
+  <w:style w:type="character" w:customStyle="1" w:styleId="Heading6Char">
+    <w:name w:val="Heading 6 Char"/>
+    <w:basedOn w:val="DefaultParagraphFont"/>
+    <w:link w:val="Heading6"/>
     <w:uiPriority w:val="9"/>
     <w:semiHidden/>
     <w:rsid w:val="00165ACA"/>
@@ -1599,10 +1498,10 @@
       <w:color w:val="595959" w:themeColor="text1" w:themeTint="A6"/>
     </w:rPr>
   </w:style>
-  <w:style w:type="character" w:customStyle="1" w:styleId="Ttulo7Car">
-    <w:name w:val="Título 7 Car"/>
-    <w:basedOn w:val="Fuentedeprrafopredeter"/>
-    <w:link w:val="Ttulo7"/>
+  <w:style w:type="character" w:customStyle="1" w:styleId="Heading7Char">
+    <w:name w:val="Heading 7 Char"/>
+    <w:basedOn w:val="DefaultParagraphFont"/>
+    <w:link w:val="Heading7"/>
     <w:uiPriority w:val="9"/>
     <w:semiHidden/>
     <w:rsid w:val="00165ACA"/>
@@ -1611,10 +1510,10 @@
       <w:color w:val="595959" w:themeColor="text1" w:themeTint="A6"/>
     </w:rPr>
   </w:style>
-  <w:style w:type="character" w:customStyle="1" w:styleId="Ttulo8Car">
-    <w:name w:val="Título 8 Car"/>
-    <w:basedOn w:val="Fuentedeprrafopredeter"/>
-    <w:link w:val="Ttulo8"/>
+  <w:style w:type="character" w:customStyle="1" w:styleId="Heading8Char">
+    <w:name w:val="Heading 8 Char"/>
+    <w:basedOn w:val="DefaultParagraphFont"/>
+    <w:link w:val="Heading8"/>
     <w:uiPriority w:val="9"/>
     <w:semiHidden/>
     <w:rsid w:val="00165ACA"/>
@@ -1625,10 +1524,10 @@
       <w:color w:val="272727" w:themeColor="text1" w:themeTint="D8"/>
     </w:rPr>
   </w:style>
-  <w:style w:type="character" w:customStyle="1" w:styleId="Ttulo9Car">
-    <w:name w:val="Título 9 Car"/>
-    <w:basedOn w:val="Fuentedeprrafopredeter"/>
-    <w:link w:val="Ttulo9"/>
+  <w:style w:type="character" w:customStyle="1" w:styleId="Heading9Char">
+    <w:name w:val="Heading 9 Char"/>
+    <w:basedOn w:val="DefaultParagraphFont"/>
+    <w:link w:val="Heading9"/>
     <w:uiPriority w:val="9"/>
     <w:semiHidden/>
     <w:rsid w:val="00165ACA"/>
@@ -1637,11 +1536,11 @@
       <w:color w:val="272727" w:themeColor="text1" w:themeTint="D8"/>
     </w:rPr>
   </w:style>
-  <w:style w:type="paragraph" w:styleId="Ttulo">
+  <w:style w:type="paragraph" w:styleId="Title">
     <w:name w:val="Title"/>
     <w:basedOn w:val="Normal"/>
     <w:next w:val="Normal"/>
-    <w:link w:val="TtuloCar"/>
+    <w:link w:val="TitleChar"/>
     <w:uiPriority w:val="10"/>
     <w:qFormat/>
     <w:rsid w:val="00165ACA"/>
@@ -1657,10 +1556,10 @@
       <w:szCs w:val="56"/>
     </w:rPr>
   </w:style>
-  <w:style w:type="character" w:customStyle="1" w:styleId="TtuloCar">
-    <w:name w:val="Título Car"/>
-    <w:basedOn w:val="Fuentedeprrafopredeter"/>
-    <w:link w:val="Ttulo"/>
+  <w:style w:type="character" w:customStyle="1" w:styleId="TitleChar">
+    <w:name w:val="Title Char"/>
+    <w:basedOn w:val="DefaultParagraphFont"/>
+    <w:link w:val="Title"/>
     <w:uiPriority w:val="10"/>
     <w:rsid w:val="00165ACA"/>
     <w:rPr>
@@ -1671,11 +1570,11 @@
       <w:szCs w:val="56"/>
     </w:rPr>
   </w:style>
-  <w:style w:type="paragraph" w:styleId="Subttulo">
+  <w:style w:type="paragraph" w:styleId="Subtitle">
     <w:name w:val="Subtitle"/>
     <w:basedOn w:val="Normal"/>
     <w:next w:val="Normal"/>
-    <w:link w:val="SubttuloCar"/>
+    <w:link w:val="SubtitleChar"/>
     <w:uiPriority w:val="11"/>
     <w:qFormat/>
     <w:rsid w:val="00165ACA"/>
@@ -1693,10 +1592,10 @@
       <w:szCs w:val="28"/>
     </w:rPr>
   </w:style>
-  <w:style w:type="character" w:customStyle="1" w:styleId="SubttuloCar">
-    <w:name w:val="Subtítulo Car"/>
-    <w:basedOn w:val="Fuentedeprrafopredeter"/>
-    <w:link w:val="Subttulo"/>
+  <w:style w:type="character" w:customStyle="1" w:styleId="SubtitleChar">
+    <w:name w:val="Subtitle Char"/>
+    <w:basedOn w:val="DefaultParagraphFont"/>
+    <w:link w:val="Subtitle"/>
     <w:uiPriority w:val="11"/>
     <w:rsid w:val="00165ACA"/>
     <w:rPr>
@@ -1707,11 +1606,11 @@
       <w:szCs w:val="28"/>
     </w:rPr>
   </w:style>
-  <w:style w:type="paragraph" w:styleId="Cita">
+  <w:style w:type="paragraph" w:styleId="Quote">
     <w:name w:val="Quote"/>
     <w:basedOn w:val="Normal"/>
     <w:next w:val="Normal"/>
-    <w:link w:val="CitaCar"/>
+    <w:link w:val="QuoteChar"/>
     <w:uiPriority w:val="29"/>
     <w:qFormat/>
     <w:rsid w:val="00165ACA"/>
@@ -1725,10 +1624,10 @@
       <w:color w:val="404040" w:themeColor="text1" w:themeTint="BF"/>
     </w:rPr>
   </w:style>
-  <w:style w:type="character" w:customStyle="1" w:styleId="CitaCar">
-    <w:name w:val="Cita Car"/>
-    <w:basedOn w:val="Fuentedeprrafopredeter"/>
-    <w:link w:val="Cita"/>
+  <w:style w:type="character" w:customStyle="1" w:styleId="QuoteChar">
+    <w:name w:val="Quote Char"/>
+    <w:basedOn w:val="DefaultParagraphFont"/>
+    <w:link w:val="Quote"/>
     <w:uiPriority w:val="29"/>
     <w:rsid w:val="00165ACA"/>
     <w:rPr>
@@ -1737,7 +1636,7 @@
       <w:color w:val="404040" w:themeColor="text1" w:themeTint="BF"/>
     </w:rPr>
   </w:style>
-  <w:style w:type="paragraph" w:styleId="Prrafodelista">
+  <w:style w:type="paragraph" w:styleId="ListParagraph">
     <w:name w:val="List Paragraph"/>
     <w:basedOn w:val="Normal"/>
     <w:uiPriority w:val="34"/>
@@ -1748,9 +1647,9 @@
       <w:contextualSpacing/>
     </w:pPr>
   </w:style>
-  <w:style w:type="character" w:styleId="nfasisintenso">
+  <w:style w:type="character" w:styleId="IntenseEmphasis">
     <w:name w:val="Intense Emphasis"/>
-    <w:basedOn w:val="Fuentedeprrafopredeter"/>
+    <w:basedOn w:val="DefaultParagraphFont"/>
     <w:uiPriority w:val="21"/>
     <w:qFormat/>
     <w:rsid w:val="00165ACA"/>
@@ -1760,11 +1659,11 @@
       <w:color w:val="0F4761" w:themeColor="accent1" w:themeShade="BF"/>
     </w:rPr>
   </w:style>
-  <w:style w:type="paragraph" w:styleId="Citadestacada">
+  <w:style w:type="paragraph" w:styleId="IntenseQuote">
     <w:name w:val="Intense Quote"/>
     <w:basedOn w:val="Normal"/>
     <w:next w:val="Normal"/>
-    <w:link w:val="CitadestacadaCar"/>
+    <w:link w:val="IntenseQuoteChar"/>
     <w:uiPriority w:val="30"/>
     <w:qFormat/>
     <w:rsid w:val="00165ACA"/>
@@ -1783,10 +1682,10 @@
       <w:color w:val="0F4761" w:themeColor="accent1" w:themeShade="BF"/>
     </w:rPr>
   </w:style>
-  <w:style w:type="character" w:customStyle="1" w:styleId="CitadestacadaCar">
-    <w:name w:val="Cita destacada Car"/>
-    <w:basedOn w:val="Fuentedeprrafopredeter"/>
-    <w:link w:val="Citadestacada"/>
+  <w:style w:type="character" w:customStyle="1" w:styleId="IntenseQuoteChar">
+    <w:name w:val="Intense Quote Char"/>
+    <w:basedOn w:val="DefaultParagraphFont"/>
+    <w:link w:val="IntenseQuote"/>
     <w:uiPriority w:val="30"/>
     <w:rsid w:val="00165ACA"/>
     <w:rPr>
@@ -1795,9 +1694,9 @@
       <w:color w:val="0F4761" w:themeColor="accent1" w:themeShade="BF"/>
     </w:rPr>
   </w:style>
-  <w:style w:type="character" w:styleId="Referenciaintensa">
+  <w:style w:type="character" w:styleId="IntenseReference">
     <w:name w:val="Intense Reference"/>
-    <w:basedOn w:val="Fuentedeprrafopredeter"/>
+    <w:basedOn w:val="DefaultParagraphFont"/>
     <w:uiPriority w:val="32"/>
     <w:qFormat/>
     <w:rsid w:val="00165ACA"/>

</xml_diff>